<commit_message>
09/28/2016 Wed -  9:38:08.63: update docs
</commit_message>
<xml_diff>
--- a/_docs/_React_Reducer_docs.doc.docx
+++ b/_docs/_React_Reducer_docs.doc.docx
@@ -1205,7 +1205,6 @@
     </w:p>
     <w:p/>
     <w:p>
-      <w:bookmarkStart w:id="0" w:name="_GoBack"/>
       <w:r>
         <w:rPr>
           <w:noProof/>
@@ -1260,7 +1259,6 @@
           </wp:inline>
         </w:drawing>
       </w:r>
-      <w:bookmarkEnd w:id="0"/>
     </w:p>
     <w:p/>
     <w:p>
@@ -1445,8 +1443,8 @@
         </w:rPr>
         <w:drawing>
           <wp:inline distT="0" distB="0" distL="0" distR="0">
-            <wp:extent cx="5573940" cy="5487670"/>
-            <wp:effectExtent l="0" t="0" r="8255" b="0"/>
+            <wp:extent cx="3411207" cy="3358411"/>
+            <wp:effectExtent l="0" t="0" r="0" b="0"/>
             <wp:docPr id="28" name="Picture 28" descr="F:\201_myGit\reactJs\_docs\adv_048.2 - App Building Plan.JPG"/>
             <wp:cNvGraphicFramePr>
               <a:graphicFrameLocks xmlns:a="http://schemas.openxmlformats.org/drawingml/2006/main" noChangeAspect="1"/>
@@ -1476,25 +1474,28 @@
                   <pic:spPr bwMode="auto">
                     <a:xfrm>
                       <a:off x="0" y="0"/>
-                      <a:ext cx="5579373" cy="5493019"/>
-                    </a:xfrm>
-                    <a:prstGeom prst="rect">
-                      <a:avLst/>
-                    </a:prstGeom>
-                    <a:noFill/>
-                    <a:ln>
-                      <a:noFill/>
-                    </a:ln>
-                  </pic:spPr>
-                </pic:pic>
-              </a:graphicData>
-            </a:graphic>
-          </wp:inline>
-        </w:drawing>
-      </w:r>
-    </w:p>
-    <w:p/>
-    <w:p>
+                      <a:ext cx="3443673" cy="3390374"/>
+                    </a:xfrm>
+                    <a:prstGeom prst="rect">
+                      <a:avLst/>
+                    </a:prstGeom>
+                    <a:noFill/>
+                    <a:ln>
+                      <a:noFill/>
+                    </a:ln>
+                  </pic:spPr>
+                </pic:pic>
+              </a:graphicData>
+            </a:graphic>
+          </wp:inline>
+        </w:drawing>
+      </w:r>
+    </w:p>
+    <w:p/>
+    <w:p>
+      <w:pPr>
+        <w:jc w:val="center"/>
+      </w:pPr>
       <w:r>
         <w:rPr>
           <w:noProof/>
@@ -1552,6 +1553,9 @@
     </w:p>
     <w:p/>
     <w:p>
+      <w:pPr>
+        <w:jc w:val="center"/>
+      </w:pPr>
       <w:r>
         <w:rPr>
           <w:noProof/>
@@ -1962,8 +1966,8 @@
         <w:lastRenderedPageBreak/>
         <w:drawing>
           <wp:inline distT="0" distB="0" distL="0" distR="0">
-            <wp:extent cx="5745707" cy="8985978"/>
-            <wp:effectExtent l="0" t="0" r="7620" b="5715"/>
+            <wp:extent cx="4261110" cy="6664147"/>
+            <wp:effectExtent l="0" t="0" r="6350" b="3810"/>
             <wp:docPr id="37" name="Picture 37" descr="F:\201_myGit\reactJs\_docs\adv_072 - Encrypting Passwords with Bcrypt.JPG"/>
             <wp:cNvGraphicFramePr>
               <a:graphicFrameLocks xmlns:a="http://schemas.openxmlformats.org/drawingml/2006/main" noChangeAspect="1"/>
@@ -1993,29 +1997,30 @@
                   <pic:spPr bwMode="auto">
                     <a:xfrm>
                       <a:off x="0" y="0"/>
-                      <a:ext cx="5757573" cy="9004535"/>
-                    </a:xfrm>
-                    <a:prstGeom prst="rect">
-                      <a:avLst/>
-                    </a:prstGeom>
-                    <a:noFill/>
-                    <a:ln>
-                      <a:noFill/>
-                    </a:ln>
-                  </pic:spPr>
-                </pic:pic>
-              </a:graphicData>
-            </a:graphic>
-          </wp:inline>
-        </w:drawing>
-      </w:r>
-    </w:p>
-    <w:p/>
-    <w:p>
-      <w:r>
-        <w:rPr>
-          <w:noProof/>
-        </w:rPr>
+                      <a:ext cx="4289326" cy="6708276"/>
+                    </a:xfrm>
+                    <a:prstGeom prst="rect">
+                      <a:avLst/>
+                    </a:prstGeom>
+                    <a:noFill/>
+                    <a:ln>
+                      <a:noFill/>
+                    </a:ln>
+                  </pic:spPr>
+                </pic:pic>
+              </a:graphicData>
+            </a:graphic>
+          </wp:inline>
+        </w:drawing>
+      </w:r>
+    </w:p>
+    <w:p/>
+    <w:p>
+      <w:r>
+        <w:rPr>
+          <w:noProof/>
+        </w:rPr>
+        <w:lastRenderedPageBreak/>
         <w:drawing>
           <wp:inline distT="0" distB="0" distL="0" distR="0">
             <wp:extent cx="6858000" cy="3208619"/>
@@ -2473,8 +2478,8 @@
         <w:lastRenderedPageBreak/>
         <w:drawing>
           <wp:inline distT="0" distB="0" distL="0" distR="0">
-            <wp:extent cx="5038204" cy="6479874"/>
-            <wp:effectExtent l="0" t="0" r="0" b="0"/>
+            <wp:extent cx="4042600" cy="5199380"/>
+            <wp:effectExtent l="0" t="0" r="0" b="1270"/>
             <wp:docPr id="46" name="Picture 46" descr="F:\201_myGit\reactJs\_docs\adv_100 - LocalStorage and JWT.JPG"/>
             <wp:cNvGraphicFramePr>
               <a:graphicFrameLocks xmlns:a="http://schemas.openxmlformats.org/drawingml/2006/main" noChangeAspect="1"/>
@@ -2504,7 +2509,7 @@
                   <pic:spPr bwMode="auto">
                     <a:xfrm>
                       <a:off x="0" y="0"/>
-                      <a:ext cx="5054297" cy="6500572"/>
+                      <a:ext cx="4063967" cy="5226861"/>
                     </a:xfrm>
                     <a:prstGeom prst="rect">
                       <a:avLst/>
@@ -2636,7 +2641,10 @@
         </w:drawing>
       </w:r>
     </w:p>
-    <w:p/>
+    <w:p>
+      <w:bookmarkStart w:id="0" w:name="_GoBack"/>
+      <w:bookmarkEnd w:id="0"/>
+    </w:p>
     <w:p/>
     <w:sectPr>
       <w:pgSz w:w="12240" w:h="15840"/>
@@ -3338,7 +3346,7 @@
 </file>
 
 <file path=customXml/itemProps1.xml><?xml version="1.0" encoding="utf-8"?>
-<ds:datastoreItem xmlns:ds="http://schemas.openxmlformats.org/officeDocument/2006/customXml" ds:itemID="{D4B08CAA-AD5E-4682-91CE-D426AE652775}">
+<ds:datastoreItem xmlns:ds="http://schemas.openxmlformats.org/officeDocument/2006/customXml" ds:itemID="{138DCA7A-DAB4-4FDE-94C4-9C2C28CD196C}">
   <ds:schemaRefs>
     <ds:schemaRef ds:uri="http://schemas.openxmlformats.org/officeDocument/2006/bibliography"/>
   </ds:schemaRefs>

</xml_diff>